<commit_message>
Modified report files for Epic 1 and Epic 2
</commit_message>
<xml_diff>
--- a/ai_11/oleh_popovych/epic_2/ReportForEpic2.docx
+++ b/ai_11/oleh_popovych/epic_2/ReportForEpic2.docx
@@ -1102,88 +1102,7 @@
           <w:szCs w:val="24"/>
           <w:lang w:val="en-US"/>
         </w:rPr>
-        <w:t>“Effective C++: 55 Specific Ways to Improve Your Programs and Designs” by Scott Meyers</w:t>
-      </w:r>
-    </w:p>
-    <w:p>
-      <w:pPr>
-        <w:pStyle w:val="ListParagraph"/>
-        <w:numPr>
-          <w:ilvl w:val="0"/>
-          <w:numId w:val="4"/>
-        </w:numPr>
-        <w:ind w:left="1701"/>
-        <w:rPr>
-          <w:rFonts w:ascii="Times New Roman" w:hAnsi="Times New Roman" w:cs="Times New Roman"/>
-          <w:noProof/>
-          <w:sz w:val="24"/>
-          <w:szCs w:val="24"/>
-          <w:lang w:val="en-US"/>
-        </w:rPr>
-      </w:pPr>
-      <w:r>
-        <w:rPr>
-          <w:rFonts w:ascii="Times New Roman" w:hAnsi="Times New Roman" w:cs="Times New Roman"/>
-          <w:noProof/>
-          <w:sz w:val="24"/>
-          <w:szCs w:val="24"/>
-          <w:lang w:val="en-US"/>
-        </w:rPr>
-        <w:t>“C++ Primer Plus” by Stephen Prata</w:t>
-      </w:r>
-    </w:p>
-    <w:p>
-      <w:pPr>
-        <w:pStyle w:val="ListParagraph"/>
-        <w:numPr>
-          <w:ilvl w:val="0"/>
-          <w:numId w:val="4"/>
-        </w:numPr>
-        <w:ind w:left="1701"/>
-        <w:rPr>
-          <w:rFonts w:ascii="Times New Roman" w:hAnsi="Times New Roman" w:cs="Times New Roman"/>
-          <w:noProof/>
-          <w:sz w:val="24"/>
-          <w:szCs w:val="24"/>
-          <w:lang w:val="en-US"/>
-        </w:rPr>
-      </w:pPr>
-      <w:r>
-        <w:rPr>
-          <w:rFonts w:ascii="Times New Roman" w:hAnsi="Times New Roman" w:cs="Times New Roman"/>
-          <w:noProof/>
-          <w:sz w:val="24"/>
-          <w:szCs w:val="24"/>
-          <w:lang w:val="en-US"/>
-        </w:rPr>
         <w:t>“C++ For Dummies” by Stephen R. Davis</w:t>
-      </w:r>
-    </w:p>
-    <w:p>
-      <w:pPr>
-        <w:pStyle w:val="ListParagraph"/>
-        <w:numPr>
-          <w:ilvl w:val="0"/>
-          <w:numId w:val="4"/>
-        </w:numPr>
-        <w:ind w:left="1701"/>
-        <w:rPr>
-          <w:rFonts w:ascii="Times New Roman" w:hAnsi="Times New Roman" w:cs="Times New Roman"/>
-          <w:noProof/>
-          <w:sz w:val="24"/>
-          <w:szCs w:val="24"/>
-          <w:lang w:val="en-US"/>
-        </w:rPr>
-      </w:pPr>
-      <w:r>
-        <w:rPr>
-          <w:rFonts w:ascii="Times New Roman" w:hAnsi="Times New Roman" w:cs="Times New Roman"/>
-          <w:noProof/>
-          <w:sz w:val="24"/>
-          <w:szCs w:val="24"/>
-          <w:lang w:val="en-US"/>
-        </w:rPr>
-        <w:t>“Data Structures and Algorithm Analysis in C++” by Mark Allen Weiss</w:t>
       </w:r>
     </w:p>
     <w:p>
@@ -1645,89 +1564,7 @@
           <w:szCs w:val="24"/>
           <w:lang w:val="en-US"/>
         </w:rPr>
-        <w:t>“Effective C++: 55 Specific Ways to Improve Your Programs and Designs” by Scott Meyers</w:t>
-      </w:r>
-    </w:p>
-    <w:p>
-      <w:pPr>
-        <w:pStyle w:val="ListParagraph"/>
-        <w:numPr>
-          <w:ilvl w:val="0"/>
-          <w:numId w:val="4"/>
-        </w:numPr>
-        <w:ind w:left="1701"/>
-        <w:rPr>
-          <w:rFonts w:ascii="Times New Roman" w:hAnsi="Times New Roman" w:cs="Times New Roman"/>
-          <w:noProof/>
-          <w:sz w:val="24"/>
-          <w:szCs w:val="24"/>
-          <w:lang w:val="en-US"/>
-        </w:rPr>
-      </w:pPr>
-      <w:r>
-        <w:rPr>
-          <w:rFonts w:ascii="Times New Roman" w:hAnsi="Times New Roman" w:cs="Times New Roman"/>
-          <w:noProof/>
-          <w:sz w:val="24"/>
-          <w:szCs w:val="24"/>
-          <w:lang w:val="en-US"/>
-        </w:rPr>
-        <w:t>“C++ Primer Plus” by Stephen Prata</w:t>
-      </w:r>
-    </w:p>
-    <w:p>
-      <w:pPr>
-        <w:pStyle w:val="ListParagraph"/>
-        <w:numPr>
-          <w:ilvl w:val="0"/>
-          <w:numId w:val="4"/>
-        </w:numPr>
-        <w:ind w:left="1701"/>
-        <w:rPr>
-          <w:rFonts w:ascii="Times New Roman" w:hAnsi="Times New Roman" w:cs="Times New Roman"/>
-          <w:noProof/>
-          <w:sz w:val="24"/>
-          <w:szCs w:val="24"/>
-          <w:lang w:val="en-US"/>
-        </w:rPr>
-      </w:pPr>
-      <w:r>
-        <w:rPr>
-          <w:rFonts w:ascii="Times New Roman" w:hAnsi="Times New Roman" w:cs="Times New Roman"/>
-          <w:noProof/>
-          <w:sz w:val="24"/>
-          <w:szCs w:val="24"/>
-          <w:lang w:val="en-US"/>
-        </w:rPr>
         <w:t>“C++ For Dummies” by Stephen R. Davis</w:t>
-      </w:r>
-    </w:p>
-    <w:p>
-      <w:pPr>
-        <w:pStyle w:val="ListParagraph"/>
-        <w:numPr>
-          <w:ilvl w:val="0"/>
-          <w:numId w:val="4"/>
-        </w:numPr>
-        <w:ind w:left="1701"/>
-        <w:rPr>
-          <w:rFonts w:ascii="Times New Roman" w:hAnsi="Times New Roman" w:cs="Times New Roman"/>
-          <w:noProof/>
-          <w:sz w:val="24"/>
-          <w:szCs w:val="24"/>
-          <w:lang w:val="en-US"/>
-        </w:rPr>
-      </w:pPr>
-      <w:r>
-        <w:rPr>
-          <w:rFonts w:ascii="Times New Roman" w:hAnsi="Times New Roman" w:cs="Times New Roman"/>
-          <w:noProof/>
-          <w:sz w:val="24"/>
-          <w:szCs w:val="24"/>
-          <w:lang w:val="en-US"/>
-        </w:rPr>
-        <w:lastRenderedPageBreak/>
-        <w:t>“Data Structures and Algorithm Analysis in C++” by Mark Allen Weiss</w:t>
       </w:r>
     </w:p>
     <w:p>
@@ -1912,6 +1749,7 @@
           <w:sz w:val="24"/>
           <w:lang w:val="ru-RU"/>
         </w:rPr>
+        <w:lastRenderedPageBreak/>
         <w:t>Типові помилки при реалізації лінійних алгоритмів.</w:t>
       </w:r>
     </w:p>
@@ -2566,88 +2404,7 @@
           <w:szCs w:val="24"/>
           <w:lang w:val="en-US"/>
         </w:rPr>
-        <w:t>“Effective C++: 55 Specific Ways to Improve Your Programs and Designs” by Scott Meyers</w:t>
-      </w:r>
-    </w:p>
-    <w:p>
-      <w:pPr>
-        <w:pStyle w:val="ListParagraph"/>
-        <w:numPr>
-          <w:ilvl w:val="0"/>
-          <w:numId w:val="4"/>
-        </w:numPr>
-        <w:ind w:left="1701"/>
-        <w:rPr>
-          <w:rFonts w:ascii="Times New Roman" w:hAnsi="Times New Roman" w:cs="Times New Roman"/>
-          <w:noProof/>
-          <w:sz w:val="24"/>
-          <w:szCs w:val="24"/>
-          <w:lang w:val="en-US"/>
-        </w:rPr>
-      </w:pPr>
-      <w:r>
-        <w:rPr>
-          <w:rFonts w:ascii="Times New Roman" w:hAnsi="Times New Roman" w:cs="Times New Roman"/>
-          <w:noProof/>
-          <w:sz w:val="24"/>
-          <w:szCs w:val="24"/>
-          <w:lang w:val="en-US"/>
-        </w:rPr>
-        <w:t>“C++ Primer Plus” by Stephen Prata</w:t>
-      </w:r>
-    </w:p>
-    <w:p>
-      <w:pPr>
-        <w:pStyle w:val="ListParagraph"/>
-        <w:numPr>
-          <w:ilvl w:val="0"/>
-          <w:numId w:val="4"/>
-        </w:numPr>
-        <w:ind w:left="1701"/>
-        <w:rPr>
-          <w:rFonts w:ascii="Times New Roman" w:hAnsi="Times New Roman" w:cs="Times New Roman"/>
-          <w:noProof/>
-          <w:sz w:val="24"/>
-          <w:szCs w:val="24"/>
-          <w:lang w:val="en-US"/>
-        </w:rPr>
-      </w:pPr>
-      <w:r>
-        <w:rPr>
-          <w:rFonts w:ascii="Times New Roman" w:hAnsi="Times New Roman" w:cs="Times New Roman"/>
-          <w:noProof/>
-          <w:sz w:val="24"/>
-          <w:szCs w:val="24"/>
-          <w:lang w:val="en-US"/>
-        </w:rPr>
         <w:t>“C++ For Dummies” by Stephen R. Davis</w:t>
-      </w:r>
-    </w:p>
-    <w:p>
-      <w:pPr>
-        <w:pStyle w:val="ListParagraph"/>
-        <w:numPr>
-          <w:ilvl w:val="0"/>
-          <w:numId w:val="4"/>
-        </w:numPr>
-        <w:ind w:left="1701"/>
-        <w:rPr>
-          <w:rFonts w:ascii="Times New Roman" w:hAnsi="Times New Roman" w:cs="Times New Roman"/>
-          <w:noProof/>
-          <w:sz w:val="24"/>
-          <w:szCs w:val="24"/>
-          <w:lang w:val="en-US"/>
-        </w:rPr>
-      </w:pPr>
-      <w:r>
-        <w:rPr>
-          <w:rFonts w:ascii="Times New Roman" w:hAnsi="Times New Roman" w:cs="Times New Roman"/>
-          <w:noProof/>
-          <w:sz w:val="24"/>
-          <w:szCs w:val="24"/>
-          <w:lang w:val="en-US"/>
-        </w:rPr>
-        <w:t>“Data Structures and Algorithm Analysis in C++” by Mark Allen Weiss</w:t>
       </w:r>
     </w:p>
     <w:p>
@@ -2673,6 +2430,8 @@
           <w:lang w:val="en-US"/>
         </w:rPr>
       </w:pPr>
+      <w:bookmarkStart w:id="0" w:name="_GoBack"/>
+      <w:bookmarkEnd w:id="0"/>
       <w:r>
         <w:rPr>
           <w:rFonts w:ascii="Times New Roman" w:eastAsia="Times New Roman" w:hAnsi="Times New Roman" w:cs="Times New Roman"/>
@@ -3020,7 +2779,6 @@
           <w:color w:val="000000"/>
           <w:lang w:val="en-US"/>
         </w:rPr>
-        <w:lastRenderedPageBreak/>
         <w:t>Виконання роботи:</w:t>
       </w:r>
     </w:p>
@@ -3273,6 +3031,7 @@
           <w:szCs w:val="24"/>
           <w:lang w:val="en-US"/>
         </w:rPr>
+        <w:lastRenderedPageBreak/>
         <w:drawing>
           <wp:inline distT="0" distB="0" distL="0" distR="0" wp14:anchorId="5D9EA47F" wp14:editId="5FDEC913">
             <wp:extent cx="2353539" cy="853440"/>
@@ -3607,7 +3366,6 @@
           <w:szCs w:val="24"/>
           <w:lang w:val="en-US"/>
         </w:rPr>
-        <w:lastRenderedPageBreak/>
         <w:t xml:space="preserve">Завдання </w:t>
       </w:r>
       <w:r>
@@ -3643,6 +3401,7 @@
           <w:szCs w:val="24"/>
           <w:lang w:val="en-US"/>
         </w:rPr>
+        <w:lastRenderedPageBreak/>
         <w:drawing>
           <wp:inline distT="0" distB="0" distL="0" distR="0" wp14:anchorId="543C925C" wp14:editId="3FEA3656">
             <wp:extent cx="6765435" cy="3390900"/>
@@ -4222,7 +3981,6 @@
           <w:szCs w:val="24"/>
           <w:lang w:val="en-US"/>
         </w:rPr>
-        <w:lastRenderedPageBreak/>
         <w:t>if</w:t>
       </w:r>
       <w:r>
@@ -4316,6 +4074,7 @@
           <w:szCs w:val="24"/>
           <w:lang w:val="en-US"/>
         </w:rPr>
+        <w:lastRenderedPageBreak/>
         <w:t>switch</w:t>
       </w:r>
       <w:r>
@@ -5098,7 +4857,6 @@
           <w:color w:val="000000"/>
           <w:lang w:val="ru-RU"/>
         </w:rPr>
-        <w:lastRenderedPageBreak/>
         <w:t>2.</w:t>
       </w:r>
       <w:r>
@@ -5217,6 +4975,7 @@
           <w:noProof/>
           <w:lang w:val="en-US"/>
         </w:rPr>
+        <w:lastRenderedPageBreak/>
         <w:drawing>
           <wp:inline distT="0" distB="0" distL="0" distR="0" wp14:anchorId="16303556" wp14:editId="1B855617">
             <wp:extent cx="2103120" cy="6021310"/>
@@ -9663,15 +9422,13 @@
         </w:rPr>
         <w:t>https://github.com/artificial-intelligence-department/ai_programming_playground/blob/OlehPopovych/ai_11/oleh_popovych/epic_2/vns_lab1_task2.cpp</w:t>
       </w:r>
-      <w:bookmarkStart w:id="0" w:name="_GoBack"/>
-      <w:bookmarkEnd w:id="0"/>
     </w:p>
     <w:p>
       <w:pPr>
         <w:rPr>
           <w:rFonts w:ascii="Times New Roman" w:eastAsia="Times New Roman" w:hAnsi="Times New Roman" w:cs="Times New Roman"/>
           <w:noProof/>
-          <w:lang w:val="en-US"/>
+          <w:lang w:val="ru-RU"/>
         </w:rPr>
       </w:pPr>
       <w:r>
@@ -9687,7 +9444,7 @@
         <w:rPr>
           <w:rFonts w:ascii="Times New Roman" w:eastAsia="Times New Roman" w:hAnsi="Times New Roman" w:cs="Times New Roman"/>
           <w:noProof/>
-          <w:lang w:val="en-US"/>
+          <w:lang w:val="ru-RU"/>
         </w:rPr>
         <w:t xml:space="preserve"> </w:t>
       </w:r>
@@ -9698,7 +9455,7 @@
           <w:noProof/>
           <w:sz w:val="24"/>
           <w:szCs w:val="24"/>
-          <w:lang w:val="en-US"/>
+          <w:lang w:val="ru-RU"/>
         </w:rPr>
         <w:t xml:space="preserve">№2 </w:t>
       </w:r>
@@ -9731,7 +9488,7 @@
           <w:noProof/>
           <w:sz w:val="24"/>
           <w:szCs w:val="24"/>
-          <w:lang w:val="en-US"/>
+          <w:lang w:val="ru-RU"/>
         </w:rPr>
         <w:t xml:space="preserve"> </w:t>
       </w:r>
@@ -9753,7 +9510,7 @@
           <w:noProof/>
           <w:sz w:val="24"/>
           <w:szCs w:val="24"/>
-          <w:lang w:val="en-US"/>
+          <w:lang w:val="ru-RU"/>
         </w:rPr>
         <w:t xml:space="preserve"> 2 </w:t>
       </w:r>
@@ -9775,7 +9532,7 @@
           <w:noProof/>
           <w:sz w:val="24"/>
           <w:szCs w:val="24"/>
-          <w:lang w:val="en-US"/>
+          <w:lang w:val="ru-RU"/>
         </w:rPr>
         <w:t xml:space="preserve"> 1</w:t>
       </w:r>
@@ -10852,7 +10609,7 @@
         <w:rPr>
           <w:rFonts w:ascii="Times New Roman" w:eastAsia="Times New Roman" w:hAnsi="Times New Roman" w:cs="Times New Roman"/>
           <w:noProof/>
-          <w:lang w:val="en-US"/>
+          <w:lang w:val="ru-RU"/>
         </w:rPr>
       </w:pPr>
       <w:r>
@@ -10868,7 +10625,7 @@
         <w:rPr>
           <w:rFonts w:ascii="Times New Roman" w:eastAsia="Times New Roman" w:hAnsi="Times New Roman" w:cs="Times New Roman"/>
           <w:noProof/>
-          <w:lang w:val="en-US"/>
+          <w:lang w:val="ru-RU"/>
         </w:rPr>
         <w:t xml:space="preserve"> </w:t>
       </w:r>
@@ -10879,7 +10636,7 @@
           <w:noProof/>
           <w:sz w:val="24"/>
           <w:szCs w:val="24"/>
-          <w:lang w:val="en-US"/>
+          <w:lang w:val="ru-RU"/>
         </w:rPr>
         <w:t xml:space="preserve">№3 </w:t>
       </w:r>
@@ -10901,7 +10658,7 @@
           <w:noProof/>
           <w:sz w:val="24"/>
           <w:szCs w:val="24"/>
-          <w:lang w:val="en-US"/>
+          <w:lang w:val="ru-RU"/>
         </w:rPr>
         <w:t xml:space="preserve"> </w:t>
       </w:r>
@@ -10923,7 +10680,7 @@
           <w:noProof/>
           <w:sz w:val="24"/>
           <w:szCs w:val="24"/>
-          <w:lang w:val="en-US"/>
+          <w:lang w:val="ru-RU"/>
         </w:rPr>
         <w:t xml:space="preserve"> 1 </w:t>
       </w:r>
@@ -10945,7 +10702,7 @@
           <w:noProof/>
           <w:sz w:val="24"/>
           <w:szCs w:val="24"/>
-          <w:lang w:val="en-US"/>
+          <w:lang w:val="ru-RU"/>
         </w:rPr>
         <w:t xml:space="preserve"> 3</w:t>
       </w:r>
@@ -12448,7 +12205,7 @@
         <w:rPr>
           <w:rFonts w:ascii="Times New Roman" w:eastAsia="Times New Roman" w:hAnsi="Times New Roman" w:cs="Times New Roman"/>
           <w:noProof/>
-          <w:lang w:val="en-US"/>
+          <w:lang w:val="ru-RU"/>
         </w:rPr>
       </w:pPr>
       <w:r>
@@ -12464,7 +12221,7 @@
         <w:rPr>
           <w:rFonts w:ascii="Times New Roman" w:eastAsia="Times New Roman" w:hAnsi="Times New Roman" w:cs="Times New Roman"/>
           <w:noProof/>
-          <w:lang w:val="en-US"/>
+          <w:lang w:val="ru-RU"/>
         </w:rPr>
         <w:t xml:space="preserve"> </w:t>
       </w:r>
@@ -12475,7 +12232,7 @@
           <w:noProof/>
           <w:sz w:val="24"/>
           <w:szCs w:val="24"/>
-          <w:lang w:val="en-US"/>
+          <w:lang w:val="ru-RU"/>
         </w:rPr>
         <w:t>№</w:t>
       </w:r>
@@ -12486,7 +12243,7 @@
           <w:noProof/>
           <w:sz w:val="24"/>
           <w:szCs w:val="24"/>
-          <w:lang w:val="en-US"/>
+          <w:lang w:val="ru-RU"/>
         </w:rPr>
         <w:t>4</w:t>
       </w:r>
@@ -12497,7 +12254,7 @@
           <w:noProof/>
           <w:sz w:val="24"/>
           <w:szCs w:val="24"/>
-          <w:lang w:val="en-US"/>
+          <w:lang w:val="ru-RU"/>
         </w:rPr>
         <w:t xml:space="preserve"> </w:t>
       </w:r>
@@ -12519,7 +12276,7 @@
           <w:noProof/>
           <w:sz w:val="24"/>
           <w:szCs w:val="24"/>
-          <w:lang w:val="en-US"/>
+          <w:lang w:val="ru-RU"/>
         </w:rPr>
         <w:t xml:space="preserve"> </w:t>
       </w:r>
@@ -12541,7 +12298,7 @@
           <w:noProof/>
           <w:sz w:val="24"/>
           <w:szCs w:val="24"/>
-          <w:lang w:val="en-US"/>
+          <w:lang w:val="ru-RU"/>
         </w:rPr>
         <w:t xml:space="preserve"> 2 </w:t>
       </w:r>
@@ -12563,7 +12320,7 @@
           <w:noProof/>
           <w:sz w:val="24"/>
           <w:szCs w:val="24"/>
-          <w:lang w:val="en-US"/>
+          <w:lang w:val="ru-RU"/>
         </w:rPr>
         <w:t xml:space="preserve"> 3</w:t>
       </w:r>
@@ -14614,7 +14371,7 @@
         <w:rPr>
           <w:rFonts w:ascii="Times New Roman" w:eastAsia="Times New Roman" w:hAnsi="Times New Roman" w:cs="Times New Roman"/>
           <w:noProof/>
-          <w:lang w:val="en-US"/>
+          <w:lang w:val="ru-RU"/>
         </w:rPr>
       </w:pPr>
       <w:r>
@@ -14630,7 +14387,7 @@
         <w:rPr>
           <w:rFonts w:ascii="Times New Roman" w:eastAsia="Times New Roman" w:hAnsi="Times New Roman" w:cs="Times New Roman"/>
           <w:noProof/>
-          <w:lang w:val="en-US"/>
+          <w:lang w:val="ru-RU"/>
         </w:rPr>
         <w:t xml:space="preserve"> </w:t>
       </w:r>
@@ -14641,7 +14398,7 @@
           <w:noProof/>
           <w:sz w:val="24"/>
           <w:szCs w:val="24"/>
-          <w:lang w:val="en-US"/>
+          <w:lang w:val="ru-RU"/>
         </w:rPr>
         <w:t>№</w:t>
       </w:r>
@@ -14652,7 +14409,7 @@
           <w:noProof/>
           <w:sz w:val="24"/>
           <w:szCs w:val="24"/>
-          <w:lang w:val="en-US"/>
+          <w:lang w:val="ru-RU"/>
         </w:rPr>
         <w:t>5</w:t>
       </w:r>
@@ -14663,7 +14420,7 @@
           <w:noProof/>
           <w:sz w:val="24"/>
           <w:szCs w:val="24"/>
-          <w:lang w:val="en-US"/>
+          <w:lang w:val="ru-RU"/>
         </w:rPr>
         <w:t xml:space="preserve"> </w:t>
       </w:r>
@@ -14696,7 +14453,7 @@
           <w:noProof/>
           <w:sz w:val="24"/>
           <w:szCs w:val="24"/>
-          <w:lang w:val="en-US"/>
+          <w:lang w:val="ru-RU"/>
         </w:rPr>
         <w:t xml:space="preserve"> </w:t>
       </w:r>
@@ -19237,7 +18994,7 @@
         <w:rPr>
           <w:rFonts w:ascii="Times New Roman" w:eastAsia="Times New Roman" w:hAnsi="Times New Roman" w:cs="Times New Roman"/>
           <w:noProof/>
-          <w:lang w:val="en-US"/>
+          <w:lang w:val="ru-RU"/>
         </w:rPr>
       </w:pPr>
       <w:r>
@@ -19253,7 +19010,7 @@
         <w:rPr>
           <w:rFonts w:ascii="Times New Roman" w:eastAsia="Times New Roman" w:hAnsi="Times New Roman" w:cs="Times New Roman"/>
           <w:noProof/>
-          <w:lang w:val="en-US"/>
+          <w:lang w:val="ru-RU"/>
         </w:rPr>
         <w:t xml:space="preserve"> </w:t>
       </w:r>
@@ -19264,7 +19021,7 @@
           <w:noProof/>
           <w:sz w:val="24"/>
           <w:szCs w:val="24"/>
-          <w:lang w:val="en-US"/>
+          <w:lang w:val="ru-RU"/>
         </w:rPr>
         <w:t>№</w:t>
       </w:r>
@@ -19275,7 +19032,7 @@
           <w:noProof/>
           <w:sz w:val="24"/>
           <w:szCs w:val="24"/>
-          <w:lang w:val="en-US"/>
+          <w:lang w:val="ru-RU"/>
         </w:rPr>
         <w:t>6</w:t>
       </w:r>
@@ -19286,7 +19043,7 @@
           <w:noProof/>
           <w:sz w:val="24"/>
           <w:szCs w:val="24"/>
-          <w:lang w:val="en-US"/>
+          <w:lang w:val="ru-RU"/>
         </w:rPr>
         <w:t xml:space="preserve"> </w:t>
       </w:r>
@@ -19319,7 +19076,7 @@
           <w:noProof/>
           <w:sz w:val="24"/>
           <w:szCs w:val="24"/>
-          <w:lang w:val="en-US"/>
+          <w:lang w:val="ru-RU"/>
         </w:rPr>
         <w:t xml:space="preserve"> </w:t>
       </w:r>
@@ -19341,7 +19098,7 @@
           <w:noProof/>
           <w:sz w:val="24"/>
           <w:szCs w:val="24"/>
-          <w:lang w:val="en-US"/>
+          <w:lang w:val="ru-RU"/>
         </w:rPr>
         <w:t xml:space="preserve"> </w:t>
       </w:r>

</xml_diff>

<commit_message>
Modified Report for Epic 2, added screenshots from Algotester
</commit_message>
<xml_diff>
--- a/ai_11/oleh_popovych/epic_2/ReportForEpic2.docx
+++ b/ai_11/oleh_popovych/epic_2/ReportForEpic2.docx
@@ -2430,8 +2430,6 @@
           <w:lang w:val="en-US"/>
         </w:rPr>
       </w:pPr>
-      <w:bookmarkStart w:id="0" w:name="_GoBack"/>
-      <w:bookmarkEnd w:id="0"/>
       <w:r>
         <w:rPr>
           <w:rFonts w:ascii="Times New Roman" w:eastAsia="Times New Roman" w:hAnsi="Times New Roman" w:cs="Times New Roman"/>
@@ -10966,7 +10964,17 @@
           <w:szCs w:val="27"/>
           <w:lang w:val="en-US"/>
         </w:rPr>
-        <w:t xml:space="preserve">int </w:t>
+        <w:t>long long</w:t>
+      </w:r>
+      <w:r>
+        <w:rPr>
+          <w:rFonts w:ascii="Courier New" w:eastAsia="Times New Roman" w:hAnsi="Courier New" w:cs="Courier New"/>
+          <w:noProof/>
+          <w:color w:val="D55FDE"/>
+          <w:szCs w:val="27"/>
+          <w:lang w:val="en-US"/>
+        </w:rPr>
+        <w:t xml:space="preserve"> </w:t>
       </w:r>
       <w:r>
         <w:rPr>
@@ -10997,7 +11005,17 @@
           <w:szCs w:val="27"/>
           <w:lang w:val="en-US"/>
         </w:rPr>
-        <w:t xml:space="preserve">int </w:t>
+        <w:t>long</w:t>
+      </w:r>
+      <w:r>
+        <w:rPr>
+          <w:rFonts w:ascii="Courier New" w:eastAsia="Times New Roman" w:hAnsi="Courier New" w:cs="Courier New"/>
+          <w:noProof/>
+          <w:color w:val="D55FDE"/>
+          <w:szCs w:val="27"/>
+          <w:lang w:val="en-US"/>
+        </w:rPr>
+        <w:t xml:space="preserve"> </w:t>
       </w:r>
       <w:r>
         <w:rPr>
@@ -11017,7 +11035,7 @@
           <w:szCs w:val="27"/>
           <w:lang w:val="en-US"/>
         </w:rPr>
-        <w:t>INT_MAX</w:t>
+        <w:t>LLONG_MAX</w:t>
       </w:r>
       <w:r>
         <w:rPr>
@@ -22492,214 +22510,6 @@
       <w:pPr>
         <w:rPr>
           <w:rFonts w:ascii="Times New Roman" w:eastAsia="Times New Roman" w:hAnsi="Times New Roman" w:cs="Times New Roman"/>
-          <w:b/>
-          <w:noProof/>
-          <w:sz w:val="24"/>
-          <w:szCs w:val="24"/>
-          <w:lang w:val="ru-RU"/>
-        </w:rPr>
-      </w:pPr>
-      <w:r>
-        <w:rPr>
-          <w:rFonts w:ascii="Times New Roman" w:eastAsia="Times New Roman" w:hAnsi="Times New Roman" w:cs="Times New Roman"/>
-          <w:noProof/>
-          <w:sz w:val="24"/>
-          <w:szCs w:val="24"/>
-          <w:lang w:val="ru-RU"/>
-        </w:rPr>
-        <w:t xml:space="preserve">Час затрачений на виконання завдання: </w:t>
-      </w:r>
-      <w:r>
-        <w:rPr>
-          <w:rFonts w:ascii="Times New Roman" w:eastAsia="Times New Roman" w:hAnsi="Times New Roman" w:cs="Times New Roman"/>
-          <w:b/>
-          <w:noProof/>
-          <w:sz w:val="24"/>
-          <w:szCs w:val="24"/>
-          <w:lang w:val="ru-RU"/>
-        </w:rPr>
-        <w:t>10</w:t>
-      </w:r>
-      <w:r>
-        <w:rPr>
-          <w:rFonts w:ascii="Times New Roman" w:eastAsia="Times New Roman" w:hAnsi="Times New Roman" w:cs="Times New Roman"/>
-          <w:b/>
-          <w:noProof/>
-          <w:sz w:val="24"/>
-          <w:szCs w:val="24"/>
-          <w:lang w:val="ru-RU"/>
-        </w:rPr>
-        <w:t xml:space="preserve"> хвилин.</w:t>
-      </w:r>
-    </w:p>
-    <w:p>
-      <w:pPr>
-        <w:rPr>
-          <w:rFonts w:ascii="Times New Roman" w:eastAsia="Times New Roman" w:hAnsi="Times New Roman" w:cs="Times New Roman"/>
-          <w:b/>
-          <w:noProof/>
-          <w:sz w:val="24"/>
-          <w:szCs w:val="24"/>
-          <w:lang w:val="ru-RU"/>
-        </w:rPr>
-      </w:pPr>
-      <w:r>
-        <w:rPr>
-          <w:rFonts w:ascii="Times New Roman" w:eastAsia="Times New Roman" w:hAnsi="Times New Roman" w:cs="Times New Roman"/>
-          <w:noProof/>
-          <w:sz w:val="24"/>
-          <w:szCs w:val="24"/>
-          <w:lang w:val="ru-RU"/>
-        </w:rPr>
-        <w:t xml:space="preserve">Завдання </w:t>
-      </w:r>
-      <w:r>
-        <w:rPr>
-          <w:rFonts w:ascii="Times New Roman" w:eastAsia="Times New Roman" w:hAnsi="Times New Roman" w:cs="Times New Roman"/>
-          <w:b/>
-          <w:noProof/>
-          <w:sz w:val="24"/>
-          <w:szCs w:val="24"/>
-          <w:lang w:val="ru-RU"/>
-        </w:rPr>
-        <w:t>№</w:t>
-      </w:r>
-      <w:r>
-        <w:rPr>
-          <w:rFonts w:ascii="Times New Roman" w:eastAsia="Times New Roman" w:hAnsi="Times New Roman" w:cs="Times New Roman"/>
-          <w:b/>
-          <w:noProof/>
-          <w:sz w:val="24"/>
-          <w:szCs w:val="24"/>
-          <w:lang w:val="ru-RU"/>
-        </w:rPr>
-        <w:t>4</w:t>
-      </w:r>
-      <w:r>
-        <w:rPr>
-          <w:rFonts w:ascii="Times New Roman" w:eastAsia="Times New Roman" w:hAnsi="Times New Roman" w:cs="Times New Roman"/>
-          <w:b/>
-          <w:noProof/>
-          <w:sz w:val="24"/>
-          <w:szCs w:val="24"/>
-          <w:lang w:val="ru-RU"/>
-        </w:rPr>
-        <w:t xml:space="preserve"> </w:t>
-      </w:r>
-      <w:r>
-        <w:rPr>
-          <w:rFonts w:ascii="Times New Roman" w:eastAsia="Times New Roman" w:hAnsi="Times New Roman" w:cs="Times New Roman"/>
-          <w:b/>
-          <w:noProof/>
-          <w:sz w:val="24"/>
-          <w:szCs w:val="24"/>
-          <w:lang w:val="en-US"/>
-        </w:rPr>
-        <w:t> </w:t>
-      </w:r>
-      <w:r>
-        <w:rPr>
-          <w:rFonts w:ascii="Times New Roman" w:eastAsia="Times New Roman" w:hAnsi="Times New Roman" w:cs="Times New Roman"/>
-          <w:b/>
-          <w:noProof/>
-          <w:sz w:val="24"/>
-          <w:szCs w:val="24"/>
-          <w:lang w:val="en-US"/>
-        </w:rPr>
-        <w:t>Algotester</w:t>
-      </w:r>
-      <w:r>
-        <w:rPr>
-          <w:rFonts w:ascii="Times New Roman" w:eastAsia="Times New Roman" w:hAnsi="Times New Roman" w:cs="Times New Roman"/>
-          <w:b/>
-          <w:noProof/>
-          <w:sz w:val="24"/>
-          <w:szCs w:val="24"/>
-          <w:lang w:val="ru-RU"/>
-        </w:rPr>
-        <w:t xml:space="preserve"> </w:t>
-      </w:r>
-      <w:r>
-        <w:rPr>
-          <w:rFonts w:ascii="Times New Roman" w:eastAsia="Times New Roman" w:hAnsi="Times New Roman" w:cs="Times New Roman"/>
-          <w:b/>
-          <w:noProof/>
-          <w:sz w:val="24"/>
-          <w:szCs w:val="24"/>
-          <w:lang w:val="en-US"/>
-        </w:rPr>
-        <w:t>Lab</w:t>
-      </w:r>
-      <w:r>
-        <w:rPr>
-          <w:rFonts w:ascii="Times New Roman" w:eastAsia="Times New Roman" w:hAnsi="Times New Roman" w:cs="Times New Roman"/>
-          <w:b/>
-          <w:noProof/>
-          <w:sz w:val="24"/>
-          <w:szCs w:val="24"/>
-          <w:lang w:val="ru-RU"/>
-        </w:rPr>
-        <w:t xml:space="preserve"> 2 </w:t>
-      </w:r>
-      <w:r>
-        <w:rPr>
-          <w:rFonts w:ascii="Times New Roman" w:eastAsia="Times New Roman" w:hAnsi="Times New Roman" w:cs="Times New Roman"/>
-          <w:b/>
-          <w:noProof/>
-          <w:sz w:val="24"/>
-          <w:szCs w:val="24"/>
-          <w:lang w:val="en-US"/>
-        </w:rPr>
-        <w:t>Task</w:t>
-      </w:r>
-      <w:r>
-        <w:rPr>
-          <w:rFonts w:ascii="Times New Roman" w:eastAsia="Times New Roman" w:hAnsi="Times New Roman" w:cs="Times New Roman"/>
-          <w:b/>
-          <w:noProof/>
-          <w:sz w:val="24"/>
-          <w:szCs w:val="24"/>
-          <w:lang w:val="ru-RU"/>
-        </w:rPr>
-        <w:t xml:space="preserve"> 3</w:t>
-      </w:r>
-      <w:r>
-        <w:rPr>
-          <w:rFonts w:ascii="Times New Roman" w:eastAsia="Times New Roman" w:hAnsi="Times New Roman" w:cs="Times New Roman"/>
-          <w:b/>
-          <w:noProof/>
-          <w:sz w:val="24"/>
-          <w:szCs w:val="24"/>
-          <w:lang w:val="ru-RU"/>
-        </w:rPr>
-        <w:t>.</w:t>
-      </w:r>
-    </w:p>
-    <w:p>
-      <w:pPr>
-        <w:rPr>
-          <w:rFonts w:ascii="Times New Roman" w:eastAsia="Times New Roman" w:hAnsi="Times New Roman" w:cs="Times New Roman"/>
-          <w:noProof/>
-          <w:sz w:val="24"/>
-          <w:szCs w:val="24"/>
-          <w:lang w:val="ru-RU"/>
-        </w:rPr>
-      </w:pPr>
-      <w:r>
-        <w:rPr>
-          <w:rFonts w:ascii="Times New Roman" w:eastAsia="Times New Roman" w:hAnsi="Times New Roman" w:cs="Times New Roman"/>
-          <w:noProof/>
-          <w:sz w:val="24"/>
-          <w:szCs w:val="24"/>
-          <w:lang w:val="ru-RU"/>
-        </w:rPr>
-        <w:t xml:space="preserve">Деталі виконання і тестуванню програми </w:t>
-      </w:r>
-    </w:p>
-    <w:p>
-      <w:pPr>
-        <w:rPr>
-          <w:rFonts w:ascii="Times New Roman" w:eastAsia="Times New Roman" w:hAnsi="Times New Roman" w:cs="Times New Roman"/>
           <w:noProof/>
           <w:sz w:val="24"/>
           <w:szCs w:val="24"/>
@@ -22715,10 +22525,10 @@
           <w:lang w:val="en-US"/>
         </w:rPr>
         <w:drawing>
-          <wp:inline distT="0" distB="0" distL="0" distR="0" wp14:anchorId="2F01D3CE" wp14:editId="536A7A20">
-            <wp:extent cx="6300470" cy="1435735"/>
+          <wp:inline distT="0" distB="0" distL="0" distR="0" wp14:anchorId="60245C94" wp14:editId="7396CDD9">
+            <wp:extent cx="6300470" cy="730250"/>
             <wp:effectExtent l="0" t="0" r="5080" b="0"/>
-            <wp:docPr id="15" name="Picture 15"/>
+            <wp:docPr id="5" name="Picture 5"/>
             <wp:cNvGraphicFramePr>
               <a:graphicFrameLocks xmlns:a="http://schemas.openxmlformats.org/drawingml/2006/main" noChangeAspect="1"/>
             </wp:cNvGraphicFramePr>
@@ -22738,7 +22548,7 @@
                   <pic:spPr>
                     <a:xfrm>
                       <a:off x="0" y="0"/>
-                      <a:ext cx="6300470" cy="1435735"/>
+                      <a:ext cx="6300470" cy="730250"/>
                     </a:xfrm>
                     <a:prstGeom prst="rect">
                       <a:avLst/>
@@ -22755,10 +22565,218 @@
       <w:pPr>
         <w:rPr>
           <w:rFonts w:ascii="Times New Roman" w:eastAsia="Times New Roman" w:hAnsi="Times New Roman" w:cs="Times New Roman"/>
-          <w:noProof/>
-          <w:sz w:val="24"/>
-          <w:szCs w:val="24"/>
-          <w:lang w:val="ru-RU"/>
+          <w:b/>
+          <w:noProof/>
+          <w:sz w:val="24"/>
+          <w:szCs w:val="24"/>
+          <w:lang w:val="ru-RU"/>
+        </w:rPr>
+      </w:pPr>
+      <w:r>
+        <w:rPr>
+          <w:rFonts w:ascii="Times New Roman" w:eastAsia="Times New Roman" w:hAnsi="Times New Roman" w:cs="Times New Roman"/>
+          <w:noProof/>
+          <w:sz w:val="24"/>
+          <w:szCs w:val="24"/>
+          <w:lang w:val="ru-RU"/>
+        </w:rPr>
+        <w:t xml:space="preserve">Час затрачений на виконання завдання: </w:t>
+      </w:r>
+      <w:r>
+        <w:rPr>
+          <w:rFonts w:ascii="Times New Roman" w:eastAsia="Times New Roman" w:hAnsi="Times New Roman" w:cs="Times New Roman"/>
+          <w:b/>
+          <w:noProof/>
+          <w:sz w:val="24"/>
+          <w:szCs w:val="24"/>
+          <w:lang w:val="ru-RU"/>
+        </w:rPr>
+        <w:t>10</w:t>
+      </w:r>
+      <w:r>
+        <w:rPr>
+          <w:rFonts w:ascii="Times New Roman" w:eastAsia="Times New Roman" w:hAnsi="Times New Roman" w:cs="Times New Roman"/>
+          <w:b/>
+          <w:noProof/>
+          <w:sz w:val="24"/>
+          <w:szCs w:val="24"/>
+          <w:lang w:val="ru-RU"/>
+        </w:rPr>
+        <w:t xml:space="preserve"> хвилин.</w:t>
+      </w:r>
+    </w:p>
+    <w:p>
+      <w:pPr>
+        <w:rPr>
+          <w:rFonts w:ascii="Times New Roman" w:eastAsia="Times New Roman" w:hAnsi="Times New Roman" w:cs="Times New Roman"/>
+          <w:b/>
+          <w:noProof/>
+          <w:sz w:val="24"/>
+          <w:szCs w:val="24"/>
+          <w:lang w:val="ru-RU"/>
+        </w:rPr>
+      </w:pPr>
+      <w:r>
+        <w:rPr>
+          <w:rFonts w:ascii="Times New Roman" w:eastAsia="Times New Roman" w:hAnsi="Times New Roman" w:cs="Times New Roman"/>
+          <w:noProof/>
+          <w:sz w:val="24"/>
+          <w:szCs w:val="24"/>
+          <w:lang w:val="ru-RU"/>
+        </w:rPr>
+        <w:t xml:space="preserve">Завдання </w:t>
+      </w:r>
+      <w:r>
+        <w:rPr>
+          <w:rFonts w:ascii="Times New Roman" w:eastAsia="Times New Roman" w:hAnsi="Times New Roman" w:cs="Times New Roman"/>
+          <w:b/>
+          <w:noProof/>
+          <w:sz w:val="24"/>
+          <w:szCs w:val="24"/>
+          <w:lang w:val="ru-RU"/>
+        </w:rPr>
+        <w:t>№</w:t>
+      </w:r>
+      <w:r>
+        <w:rPr>
+          <w:rFonts w:ascii="Times New Roman" w:eastAsia="Times New Roman" w:hAnsi="Times New Roman" w:cs="Times New Roman"/>
+          <w:b/>
+          <w:noProof/>
+          <w:sz w:val="24"/>
+          <w:szCs w:val="24"/>
+          <w:lang w:val="ru-RU"/>
+        </w:rPr>
+        <w:t>4</w:t>
+      </w:r>
+      <w:r>
+        <w:rPr>
+          <w:rFonts w:ascii="Times New Roman" w:eastAsia="Times New Roman" w:hAnsi="Times New Roman" w:cs="Times New Roman"/>
+          <w:b/>
+          <w:noProof/>
+          <w:sz w:val="24"/>
+          <w:szCs w:val="24"/>
+          <w:lang w:val="ru-RU"/>
+        </w:rPr>
+        <w:t xml:space="preserve"> </w:t>
+      </w:r>
+      <w:r>
+        <w:rPr>
+          <w:rFonts w:ascii="Times New Roman" w:eastAsia="Times New Roman" w:hAnsi="Times New Roman" w:cs="Times New Roman"/>
+          <w:b/>
+          <w:noProof/>
+          <w:sz w:val="24"/>
+          <w:szCs w:val="24"/>
+          <w:lang w:val="en-US"/>
+        </w:rPr>
+        <w:t> </w:t>
+      </w:r>
+      <w:r>
+        <w:rPr>
+          <w:rFonts w:ascii="Times New Roman" w:eastAsia="Times New Roman" w:hAnsi="Times New Roman" w:cs="Times New Roman"/>
+          <w:b/>
+          <w:noProof/>
+          <w:sz w:val="24"/>
+          <w:szCs w:val="24"/>
+          <w:lang w:val="en-US"/>
+        </w:rPr>
+        <w:t>Algotester</w:t>
+      </w:r>
+      <w:r>
+        <w:rPr>
+          <w:rFonts w:ascii="Times New Roman" w:eastAsia="Times New Roman" w:hAnsi="Times New Roman" w:cs="Times New Roman"/>
+          <w:b/>
+          <w:noProof/>
+          <w:sz w:val="24"/>
+          <w:szCs w:val="24"/>
+          <w:lang w:val="ru-RU"/>
+        </w:rPr>
+        <w:t xml:space="preserve"> </w:t>
+      </w:r>
+      <w:r>
+        <w:rPr>
+          <w:rFonts w:ascii="Times New Roman" w:eastAsia="Times New Roman" w:hAnsi="Times New Roman" w:cs="Times New Roman"/>
+          <w:b/>
+          <w:noProof/>
+          <w:sz w:val="24"/>
+          <w:szCs w:val="24"/>
+          <w:lang w:val="en-US"/>
+        </w:rPr>
+        <w:t>Lab</w:t>
+      </w:r>
+      <w:r>
+        <w:rPr>
+          <w:rFonts w:ascii="Times New Roman" w:eastAsia="Times New Roman" w:hAnsi="Times New Roman" w:cs="Times New Roman"/>
+          <w:b/>
+          <w:noProof/>
+          <w:sz w:val="24"/>
+          <w:szCs w:val="24"/>
+          <w:lang w:val="ru-RU"/>
+        </w:rPr>
+        <w:t xml:space="preserve"> 2 </w:t>
+      </w:r>
+      <w:r>
+        <w:rPr>
+          <w:rFonts w:ascii="Times New Roman" w:eastAsia="Times New Roman" w:hAnsi="Times New Roman" w:cs="Times New Roman"/>
+          <w:b/>
+          <w:noProof/>
+          <w:sz w:val="24"/>
+          <w:szCs w:val="24"/>
+          <w:lang w:val="en-US"/>
+        </w:rPr>
+        <w:t>Task</w:t>
+      </w:r>
+      <w:r>
+        <w:rPr>
+          <w:rFonts w:ascii="Times New Roman" w:eastAsia="Times New Roman" w:hAnsi="Times New Roman" w:cs="Times New Roman"/>
+          <w:b/>
+          <w:noProof/>
+          <w:sz w:val="24"/>
+          <w:szCs w:val="24"/>
+          <w:lang w:val="ru-RU"/>
+        </w:rPr>
+        <w:t xml:space="preserve"> 3</w:t>
+      </w:r>
+      <w:r>
+        <w:rPr>
+          <w:rFonts w:ascii="Times New Roman" w:eastAsia="Times New Roman" w:hAnsi="Times New Roman" w:cs="Times New Roman"/>
+          <w:b/>
+          <w:noProof/>
+          <w:sz w:val="24"/>
+          <w:szCs w:val="24"/>
+          <w:lang w:val="ru-RU"/>
+        </w:rPr>
+        <w:t>.</w:t>
+      </w:r>
+    </w:p>
+    <w:p>
+      <w:pPr>
+        <w:rPr>
+          <w:rFonts w:ascii="Times New Roman" w:eastAsia="Times New Roman" w:hAnsi="Times New Roman" w:cs="Times New Roman"/>
+          <w:noProof/>
+          <w:sz w:val="24"/>
+          <w:szCs w:val="24"/>
+          <w:lang w:val="ru-RU"/>
+        </w:rPr>
+      </w:pPr>
+      <w:r>
+        <w:rPr>
+          <w:rFonts w:ascii="Times New Roman" w:eastAsia="Times New Roman" w:hAnsi="Times New Roman" w:cs="Times New Roman"/>
+          <w:noProof/>
+          <w:sz w:val="24"/>
+          <w:szCs w:val="24"/>
+          <w:lang w:val="ru-RU"/>
+        </w:rPr>
+        <w:t xml:space="preserve">Деталі виконання і тестуванню програми </w:t>
+      </w:r>
+    </w:p>
+    <w:p>
+      <w:pPr>
+        <w:rPr>
+          <w:rFonts w:ascii="Times New Roman" w:eastAsia="Times New Roman" w:hAnsi="Times New Roman" w:cs="Times New Roman"/>
+          <w:noProof/>
+          <w:sz w:val="24"/>
+          <w:szCs w:val="24"/>
+          <w:lang w:val="en-US"/>
         </w:rPr>
       </w:pPr>
       <w:r>
@@ -22770,10 +22788,10 @@
           <w:lang w:val="en-US"/>
         </w:rPr>
         <w:drawing>
-          <wp:inline distT="0" distB="0" distL="0" distR="0" wp14:anchorId="6E5C6BFC" wp14:editId="2B4C143F">
-            <wp:extent cx="6300470" cy="1417955"/>
+          <wp:inline distT="0" distB="0" distL="0" distR="0" wp14:anchorId="2F01D3CE" wp14:editId="536A7A20">
+            <wp:extent cx="6300470" cy="1435735"/>
             <wp:effectExtent l="0" t="0" r="5080" b="0"/>
-            <wp:docPr id="17" name="Picture 17"/>
+            <wp:docPr id="15" name="Picture 15"/>
             <wp:cNvGraphicFramePr>
               <a:graphicFrameLocks xmlns:a="http://schemas.openxmlformats.org/drawingml/2006/main" noChangeAspect="1"/>
             </wp:cNvGraphicFramePr>
@@ -22793,7 +22811,7 @@
                   <pic:spPr>
                     <a:xfrm>
                       <a:off x="0" y="0"/>
-                      <a:ext cx="6300470" cy="1417955"/>
+                      <a:ext cx="6300470" cy="1435735"/>
                     </a:xfrm>
                     <a:prstGeom prst="rect">
                       <a:avLst/>
@@ -22805,12 +22823,13 @@
           </wp:inline>
         </w:drawing>
       </w:r>
-      <w:r>
-        <w:rPr>
-          <w:noProof/>
-        </w:rPr>
-        <w:t xml:space="preserve"> </w:t>
-      </w:r>
+    </w:p>
+    <w:p>
+      <w:pPr>
+        <w:rPr>
+          <w:noProof/>
+        </w:rPr>
+      </w:pPr>
       <w:r>
         <w:rPr>
           <w:rFonts w:ascii="Times New Roman" w:eastAsia="Times New Roman" w:hAnsi="Times New Roman" w:cs="Times New Roman"/>
@@ -22820,10 +22839,10 @@
           <w:lang w:val="en-US"/>
         </w:rPr>
         <w:drawing>
-          <wp:inline distT="0" distB="0" distL="0" distR="0" wp14:anchorId="42C0DAEF" wp14:editId="7D3FCF39">
-            <wp:extent cx="6300470" cy="1305560"/>
-            <wp:effectExtent l="0" t="0" r="5080" b="8890"/>
-            <wp:docPr id="18" name="Picture 18"/>
+          <wp:inline distT="0" distB="0" distL="0" distR="0" wp14:anchorId="6E5C6BFC" wp14:editId="2B4C143F">
+            <wp:extent cx="6300470" cy="1417955"/>
+            <wp:effectExtent l="0" t="0" r="5080" b="0"/>
+            <wp:docPr id="17" name="Picture 17"/>
             <wp:cNvGraphicFramePr>
               <a:graphicFrameLocks xmlns:a="http://schemas.openxmlformats.org/drawingml/2006/main" noChangeAspect="1"/>
             </wp:cNvGraphicFramePr>
@@ -22843,7 +22862,7 @@
                   <pic:spPr>
                     <a:xfrm>
                       <a:off x="0" y="0"/>
-                      <a:ext cx="6300470" cy="1305560"/>
+                      <a:ext cx="6300470" cy="1417955"/>
                     </a:xfrm>
                     <a:prstGeom prst="rect">
                       <a:avLst/>
@@ -22855,206 +22874,25 @@
           </wp:inline>
         </w:drawing>
       </w:r>
-    </w:p>
-    <w:p>
-      <w:pPr>
-        <w:rPr>
-          <w:rFonts w:ascii="Times New Roman" w:eastAsia="Times New Roman" w:hAnsi="Times New Roman" w:cs="Times New Roman"/>
-          <w:b/>
-          <w:noProof/>
-          <w:sz w:val="24"/>
-          <w:szCs w:val="24"/>
-          <w:lang w:val="ru-RU"/>
-        </w:rPr>
-      </w:pPr>
-      <w:r>
-        <w:rPr>
-          <w:rFonts w:ascii="Times New Roman" w:eastAsia="Times New Roman" w:hAnsi="Times New Roman" w:cs="Times New Roman"/>
-          <w:noProof/>
-          <w:sz w:val="24"/>
-          <w:szCs w:val="24"/>
-          <w:lang w:val="ru-RU"/>
-        </w:rPr>
-        <w:t xml:space="preserve">Час затрачений на виконання завдання: </w:t>
-      </w:r>
-      <w:r>
-        <w:rPr>
-          <w:rFonts w:ascii="Times New Roman" w:eastAsia="Times New Roman" w:hAnsi="Times New Roman" w:cs="Times New Roman"/>
-          <w:b/>
-          <w:noProof/>
-          <w:sz w:val="24"/>
-          <w:szCs w:val="24"/>
-          <w:lang w:val="ru-RU"/>
-        </w:rPr>
-        <w:t>13</w:t>
-      </w:r>
-      <w:r>
-        <w:rPr>
-          <w:rFonts w:ascii="Times New Roman" w:eastAsia="Times New Roman" w:hAnsi="Times New Roman" w:cs="Times New Roman"/>
-          <w:b/>
-          <w:noProof/>
-          <w:sz w:val="24"/>
-          <w:szCs w:val="24"/>
-          <w:lang w:val="ru-RU"/>
-        </w:rPr>
-        <w:t xml:space="preserve"> хвилин.</w:t>
-      </w:r>
-    </w:p>
-    <w:p>
-      <w:pPr>
-        <w:rPr>
-          <w:rFonts w:ascii="Times New Roman" w:eastAsia="Times New Roman" w:hAnsi="Times New Roman" w:cs="Times New Roman"/>
-          <w:b/>
-          <w:noProof/>
-          <w:sz w:val="24"/>
-          <w:szCs w:val="24"/>
-          <w:lang w:val="ru-RU"/>
-        </w:rPr>
-      </w:pPr>
-      <w:r>
-        <w:rPr>
-          <w:rFonts w:ascii="Times New Roman" w:eastAsia="Times New Roman" w:hAnsi="Times New Roman" w:cs="Times New Roman"/>
-          <w:noProof/>
-          <w:sz w:val="24"/>
-          <w:szCs w:val="24"/>
-          <w:lang w:val="ru-RU"/>
-        </w:rPr>
-        <w:t xml:space="preserve">Завдання </w:t>
-      </w:r>
-      <w:r>
-        <w:rPr>
-          <w:rFonts w:ascii="Times New Roman" w:eastAsia="Times New Roman" w:hAnsi="Times New Roman" w:cs="Times New Roman"/>
-          <w:b/>
-          <w:noProof/>
-          <w:sz w:val="24"/>
-          <w:szCs w:val="24"/>
-          <w:lang w:val="ru-RU"/>
-        </w:rPr>
-        <w:t>№</w:t>
-      </w:r>
-      <w:r>
-        <w:rPr>
-          <w:rFonts w:ascii="Times New Roman" w:eastAsia="Times New Roman" w:hAnsi="Times New Roman" w:cs="Times New Roman"/>
-          <w:b/>
-          <w:noProof/>
-          <w:sz w:val="24"/>
-          <w:szCs w:val="24"/>
-          <w:lang w:val="ru-RU"/>
-        </w:rPr>
-        <w:t>5</w:t>
-      </w:r>
-      <w:r>
-        <w:rPr>
-          <w:rFonts w:ascii="Times New Roman" w:eastAsia="Times New Roman" w:hAnsi="Times New Roman" w:cs="Times New Roman"/>
-          <w:b/>
-          <w:noProof/>
-          <w:sz w:val="24"/>
-          <w:szCs w:val="24"/>
-          <w:lang w:val="ru-RU"/>
+      <w:r>
+        <w:rPr>
+          <w:noProof/>
         </w:rPr>
         <w:t xml:space="preserve"> </w:t>
       </w:r>
       <w:r>
         <w:rPr>
           <w:rFonts w:ascii="Times New Roman" w:eastAsia="Times New Roman" w:hAnsi="Times New Roman" w:cs="Times New Roman"/>
-          <w:b/>
-          <w:noProof/>
-          <w:sz w:val="24"/>
-          <w:szCs w:val="24"/>
-          <w:lang w:val="en-US"/>
-        </w:rPr>
-        <w:t> </w:t>
-      </w:r>
-      <w:r>
-        <w:rPr>
-          <w:rFonts w:ascii="Times New Roman" w:eastAsia="Times New Roman" w:hAnsi="Times New Roman" w:cs="Times New Roman"/>
-          <w:b/>
-          <w:noProof/>
-          <w:sz w:val="24"/>
-          <w:szCs w:val="24"/>
-          <w:lang w:val="en-US"/>
-        </w:rPr>
-        <w:t>Practice</w:t>
-      </w:r>
-      <w:r>
-        <w:rPr>
-          <w:rFonts w:ascii="Times New Roman" w:eastAsia="Times New Roman" w:hAnsi="Times New Roman" w:cs="Times New Roman"/>
-          <w:b/>
-          <w:noProof/>
-          <w:sz w:val="24"/>
-          <w:szCs w:val="24"/>
-          <w:lang w:val="ru-RU"/>
-        </w:rPr>
-        <w:t xml:space="preserve"> </w:t>
-      </w:r>
-      <w:r>
-        <w:rPr>
-          <w:rFonts w:ascii="Times New Roman" w:eastAsia="Times New Roman" w:hAnsi="Times New Roman" w:cs="Times New Roman"/>
-          <w:b/>
-          <w:noProof/>
-          <w:sz w:val="24"/>
-          <w:szCs w:val="24"/>
-          <w:lang w:val="en-US"/>
-        </w:rPr>
-        <w:t>Work</w:t>
-      </w:r>
-      <w:r>
-        <w:rPr>
-          <w:rFonts w:ascii="Times New Roman" w:eastAsia="Times New Roman" w:hAnsi="Times New Roman" w:cs="Times New Roman"/>
-          <w:b/>
-          <w:noProof/>
-          <w:sz w:val="24"/>
-          <w:szCs w:val="24"/>
-          <w:lang w:val="ru-RU"/>
-        </w:rPr>
-        <w:t>.</w:t>
-      </w:r>
-    </w:p>
-    <w:p>
-      <w:pPr>
-        <w:rPr>
-          <w:rFonts w:ascii="Times New Roman" w:eastAsia="Times New Roman" w:hAnsi="Times New Roman" w:cs="Times New Roman"/>
-          <w:noProof/>
-          <w:sz w:val="24"/>
-          <w:szCs w:val="24"/>
-          <w:lang w:val="ru-RU"/>
-        </w:rPr>
-      </w:pPr>
-      <w:r>
-        <w:rPr>
-          <w:rFonts w:ascii="Times New Roman" w:eastAsia="Times New Roman" w:hAnsi="Times New Roman" w:cs="Times New Roman"/>
-          <w:noProof/>
-          <w:sz w:val="24"/>
-          <w:szCs w:val="24"/>
-          <w:lang w:val="ru-RU"/>
-        </w:rPr>
-        <w:t xml:space="preserve">Деталі виконання і тестуванню програми </w:t>
-      </w:r>
-    </w:p>
-    <w:p>
-      <w:pPr>
-        <w:rPr>
-          <w:rFonts w:ascii="Times New Roman" w:eastAsia="Times New Roman" w:hAnsi="Times New Roman" w:cs="Times New Roman"/>
-          <w:noProof/>
-          <w:sz w:val="24"/>
-          <w:szCs w:val="24"/>
-          <w:lang w:val="en-US"/>
-        </w:rPr>
-      </w:pPr>
-      <w:r>
-        <w:rPr>
-          <w:rFonts w:ascii="Times New Roman" w:eastAsia="Times New Roman" w:hAnsi="Times New Roman" w:cs="Times New Roman"/>
-          <w:noProof/>
-          <w:sz w:val="24"/>
-          <w:szCs w:val="24"/>
-          <w:lang w:val="en-US"/>
-        </w:rPr>
-        <w:lastRenderedPageBreak/>
+          <w:noProof/>
+          <w:sz w:val="24"/>
+          <w:szCs w:val="24"/>
+          <w:lang w:val="en-US"/>
+        </w:rPr>
         <w:drawing>
-          <wp:inline distT="0" distB="0" distL="0" distR="0" wp14:anchorId="674B17BC" wp14:editId="344DFBBD">
-            <wp:extent cx="6300470" cy="1420495"/>
-            <wp:effectExtent l="0" t="0" r="5080" b="8255"/>
-            <wp:docPr id="35" name="Picture 35"/>
+          <wp:inline distT="0" distB="0" distL="0" distR="0" wp14:anchorId="42C0DAEF" wp14:editId="7D3FCF39">
+            <wp:extent cx="6300470" cy="1305560"/>
+            <wp:effectExtent l="0" t="0" r="5080" b="8890"/>
+            <wp:docPr id="18" name="Picture 18"/>
             <wp:cNvGraphicFramePr>
               <a:graphicFrameLocks xmlns:a="http://schemas.openxmlformats.org/drawingml/2006/main" noChangeAspect="1"/>
             </wp:cNvGraphicFramePr>
@@ -23074,7 +22912,7 @@
                   <pic:spPr>
                     <a:xfrm>
                       <a:off x="0" y="0"/>
-                      <a:ext cx="6300470" cy="1420495"/>
+                      <a:ext cx="6300470" cy="1305560"/>
                     </a:xfrm>
                     <a:prstGeom prst="rect">
                       <a:avLst/>
@@ -23091,44 +22929,55 @@
       <w:pPr>
         <w:rPr>
           <w:rFonts w:ascii="Times New Roman" w:eastAsia="Times New Roman" w:hAnsi="Times New Roman" w:cs="Times New Roman"/>
-          <w:b/>
-          <w:noProof/>
-          <w:sz w:val="24"/>
-          <w:szCs w:val="24"/>
-          <w:lang w:val="ru-RU"/>
-        </w:rPr>
-      </w:pPr>
-      <w:r>
-        <w:rPr>
-          <w:rFonts w:ascii="Times New Roman" w:eastAsia="Times New Roman" w:hAnsi="Times New Roman" w:cs="Times New Roman"/>
-          <w:noProof/>
-          <w:sz w:val="24"/>
-          <w:szCs w:val="24"/>
-          <w:lang w:val="ru-RU"/>
-        </w:rPr>
-        <w:t xml:space="preserve">Час затрачений на виконання завдання: </w:t>
-      </w:r>
-      <w:r>
-        <w:rPr>
-          <w:rFonts w:ascii="Times New Roman" w:eastAsia="Times New Roman" w:hAnsi="Times New Roman" w:cs="Times New Roman"/>
-          <w:b/>
-          <w:noProof/>
-          <w:sz w:val="24"/>
-          <w:szCs w:val="24"/>
-          <w:lang w:val="ru-RU"/>
-        </w:rPr>
-        <w:t>16</w:t>
-      </w:r>
-      <w:r>
-        <w:rPr>
-          <w:rFonts w:ascii="Times New Roman" w:eastAsia="Times New Roman" w:hAnsi="Times New Roman" w:cs="Times New Roman"/>
-          <w:b/>
-          <w:noProof/>
-          <w:sz w:val="24"/>
-          <w:szCs w:val="24"/>
-          <w:lang w:val="ru-RU"/>
-        </w:rPr>
-        <w:t xml:space="preserve"> хвилин.</w:t>
+          <w:noProof/>
+          <w:sz w:val="24"/>
+          <w:szCs w:val="24"/>
+          <w:lang w:val="ru-RU"/>
+        </w:rPr>
+      </w:pPr>
+      <w:r>
+        <w:rPr>
+          <w:rFonts w:ascii="Times New Roman" w:eastAsia="Times New Roman" w:hAnsi="Times New Roman" w:cs="Times New Roman"/>
+          <w:noProof/>
+          <w:sz w:val="24"/>
+          <w:szCs w:val="24"/>
+          <w:lang w:val="ru-RU"/>
+        </w:rPr>
+        <w:drawing>
+          <wp:inline distT="0" distB="0" distL="0" distR="0" wp14:anchorId="2B561693" wp14:editId="0D75130F">
+            <wp:extent cx="6300470" cy="730250"/>
+            <wp:effectExtent l="0" t="0" r="5080" b="0"/>
+            <wp:docPr id="6" name="Picture 6"/>
+            <wp:cNvGraphicFramePr>
+              <a:graphicFrameLocks xmlns:a="http://schemas.openxmlformats.org/drawingml/2006/main" noChangeAspect="1"/>
+            </wp:cNvGraphicFramePr>
+            <a:graphic xmlns:a="http://schemas.openxmlformats.org/drawingml/2006/main">
+              <a:graphicData uri="http://schemas.openxmlformats.org/drawingml/2006/picture">
+                <pic:pic xmlns:pic="http://schemas.openxmlformats.org/drawingml/2006/picture">
+                  <pic:nvPicPr>
+                    <pic:cNvPr id="1" name=""/>
+                    <pic:cNvPicPr/>
+                  </pic:nvPicPr>
+                  <pic:blipFill>
+                    <a:blip r:embed="rId34"/>
+                    <a:stretch>
+                      <a:fillRect/>
+                    </a:stretch>
+                  </pic:blipFill>
+                  <pic:spPr>
+                    <a:xfrm>
+                      <a:off x="0" y="0"/>
+                      <a:ext cx="6300470" cy="730250"/>
+                    </a:xfrm>
+                    <a:prstGeom prst="rect">
+                      <a:avLst/>
+                    </a:prstGeom>
+                  </pic:spPr>
+                </pic:pic>
+              </a:graphicData>
+            </a:graphic>
+          </wp:inline>
+        </w:drawing>
       </w:r>
     </w:p>
     <w:p>
@@ -23150,7 +22999,7 @@
           <w:szCs w:val="24"/>
           <w:lang w:val="ru-RU"/>
         </w:rPr>
-        <w:t xml:space="preserve">Завдання </w:t>
+        <w:t xml:space="preserve">Час затрачений на виконання завдання: </w:t>
       </w:r>
       <w:r>
         <w:rPr>
@@ -23161,7 +23010,7 @@
           <w:szCs w:val="24"/>
           <w:lang w:val="ru-RU"/>
         </w:rPr>
-        <w:t>№</w:t>
+        <w:t>13</w:t>
       </w:r>
       <w:r>
         <w:rPr>
@@ -23172,116 +23021,118 @@
           <w:szCs w:val="24"/>
           <w:lang w:val="ru-RU"/>
         </w:rPr>
-        <w:t>6</w:t>
-      </w:r>
-      <w:r>
-        <w:rPr>
-          <w:rFonts w:ascii="Times New Roman" w:eastAsia="Times New Roman" w:hAnsi="Times New Roman" w:cs="Times New Roman"/>
-          <w:b/>
-          <w:noProof/>
-          <w:sz w:val="24"/>
-          <w:szCs w:val="24"/>
-          <w:lang w:val="ru-RU"/>
-        </w:rPr>
-        <w:t xml:space="preserve"> </w:t>
-      </w:r>
-      <w:r>
-        <w:rPr>
-          <w:rFonts w:ascii="Times New Roman" w:eastAsia="Times New Roman" w:hAnsi="Times New Roman" w:cs="Times New Roman"/>
-          <w:b/>
-          <w:noProof/>
-          <w:sz w:val="24"/>
-          <w:szCs w:val="24"/>
-          <w:lang w:val="en-US"/>
-        </w:rPr>
-        <w:t> </w:t>
-      </w:r>
-      <w:r>
-        <w:rPr>
-          <w:rFonts w:ascii="Times New Roman" w:eastAsia="Times New Roman" w:hAnsi="Times New Roman" w:cs="Times New Roman"/>
-          <w:b/>
-          <w:noProof/>
-          <w:sz w:val="24"/>
-          <w:szCs w:val="24"/>
-          <w:lang w:val="en-US"/>
-        </w:rPr>
-        <w:t>Self</w:t>
-      </w:r>
-      <w:r>
-        <w:rPr>
-          <w:rFonts w:ascii="Times New Roman" w:eastAsia="Times New Roman" w:hAnsi="Times New Roman" w:cs="Times New Roman"/>
-          <w:b/>
-          <w:noProof/>
-          <w:sz w:val="24"/>
-          <w:szCs w:val="24"/>
-          <w:lang w:val="ru-RU"/>
-        </w:rPr>
-        <w:t xml:space="preserve"> </w:t>
-      </w:r>
-      <w:r>
-        <w:rPr>
-          <w:rFonts w:ascii="Times New Roman" w:eastAsia="Times New Roman" w:hAnsi="Times New Roman" w:cs="Times New Roman"/>
-          <w:b/>
-          <w:noProof/>
-          <w:sz w:val="24"/>
-          <w:szCs w:val="24"/>
-          <w:lang w:val="en-US"/>
-        </w:rPr>
-        <w:t>Practice</w:t>
-      </w:r>
-      <w:r>
-        <w:rPr>
-          <w:rFonts w:ascii="Times New Roman" w:eastAsia="Times New Roman" w:hAnsi="Times New Roman" w:cs="Times New Roman"/>
-          <w:b/>
-          <w:noProof/>
-          <w:sz w:val="24"/>
-          <w:szCs w:val="24"/>
-          <w:lang w:val="ru-RU"/>
-        </w:rPr>
-        <w:t xml:space="preserve"> </w:t>
-      </w:r>
-      <w:r>
-        <w:rPr>
-          <w:rFonts w:ascii="Times New Roman" w:eastAsia="Times New Roman" w:hAnsi="Times New Roman" w:cs="Times New Roman"/>
-          <w:b/>
-          <w:noProof/>
-          <w:sz w:val="24"/>
-          <w:szCs w:val="24"/>
-          <w:lang w:val="en-US"/>
-        </w:rPr>
-        <w:t>Work</w:t>
-      </w:r>
-      <w:r>
-        <w:rPr>
-          <w:rFonts w:ascii="Times New Roman" w:eastAsia="Times New Roman" w:hAnsi="Times New Roman" w:cs="Times New Roman"/>
-          <w:b/>
-          <w:noProof/>
-          <w:sz w:val="24"/>
-          <w:szCs w:val="24"/>
-          <w:lang w:val="ru-RU"/>
-        </w:rPr>
-        <w:t>.</w:t>
+        <w:t xml:space="preserve"> хвилин.</w:t>
       </w:r>
     </w:p>
     <w:p>
       <w:pPr>
         <w:rPr>
           <w:rFonts w:ascii="Times New Roman" w:eastAsia="Times New Roman" w:hAnsi="Times New Roman" w:cs="Times New Roman"/>
-          <w:noProof/>
-          <w:sz w:val="24"/>
-          <w:szCs w:val="24"/>
-          <w:lang w:val="ru-RU"/>
-        </w:rPr>
-      </w:pPr>
-      <w:r>
-        <w:rPr>
-          <w:rFonts w:ascii="Times New Roman" w:eastAsia="Times New Roman" w:hAnsi="Times New Roman" w:cs="Times New Roman"/>
-          <w:noProof/>
-          <w:sz w:val="24"/>
-          <w:szCs w:val="24"/>
-          <w:lang w:val="ru-RU"/>
-        </w:rPr>
-        <w:t xml:space="preserve">Деталі виконання і тестуванню програми </w:t>
+          <w:b/>
+          <w:noProof/>
+          <w:sz w:val="24"/>
+          <w:szCs w:val="24"/>
+          <w:lang w:val="ru-RU"/>
+        </w:rPr>
+      </w:pPr>
+      <w:r>
+        <w:rPr>
+          <w:rFonts w:ascii="Times New Roman" w:eastAsia="Times New Roman" w:hAnsi="Times New Roman" w:cs="Times New Roman"/>
+          <w:noProof/>
+          <w:sz w:val="24"/>
+          <w:szCs w:val="24"/>
+          <w:lang w:val="ru-RU"/>
+        </w:rPr>
+        <w:lastRenderedPageBreak/>
+        <w:t xml:space="preserve">Завдання </w:t>
+      </w:r>
+      <w:r>
+        <w:rPr>
+          <w:rFonts w:ascii="Times New Roman" w:eastAsia="Times New Roman" w:hAnsi="Times New Roman" w:cs="Times New Roman"/>
+          <w:b/>
+          <w:noProof/>
+          <w:sz w:val="24"/>
+          <w:szCs w:val="24"/>
+          <w:lang w:val="ru-RU"/>
+        </w:rPr>
+        <w:t>№</w:t>
+      </w:r>
+      <w:r>
+        <w:rPr>
+          <w:rFonts w:ascii="Times New Roman" w:eastAsia="Times New Roman" w:hAnsi="Times New Roman" w:cs="Times New Roman"/>
+          <w:b/>
+          <w:noProof/>
+          <w:sz w:val="24"/>
+          <w:szCs w:val="24"/>
+          <w:lang w:val="ru-RU"/>
+        </w:rPr>
+        <w:t>5</w:t>
+      </w:r>
+      <w:r>
+        <w:rPr>
+          <w:rFonts w:ascii="Times New Roman" w:eastAsia="Times New Roman" w:hAnsi="Times New Roman" w:cs="Times New Roman"/>
+          <w:b/>
+          <w:noProof/>
+          <w:sz w:val="24"/>
+          <w:szCs w:val="24"/>
+          <w:lang w:val="ru-RU"/>
+        </w:rPr>
+        <w:t xml:space="preserve"> </w:t>
+      </w:r>
+      <w:r>
+        <w:rPr>
+          <w:rFonts w:ascii="Times New Roman" w:eastAsia="Times New Roman" w:hAnsi="Times New Roman" w:cs="Times New Roman"/>
+          <w:b/>
+          <w:noProof/>
+          <w:sz w:val="24"/>
+          <w:szCs w:val="24"/>
+          <w:lang w:val="en-US"/>
+        </w:rPr>
+        <w:t> </w:t>
+      </w:r>
+      <w:r>
+        <w:rPr>
+          <w:rFonts w:ascii="Times New Roman" w:eastAsia="Times New Roman" w:hAnsi="Times New Roman" w:cs="Times New Roman"/>
+          <w:b/>
+          <w:noProof/>
+          <w:sz w:val="24"/>
+          <w:szCs w:val="24"/>
+          <w:lang w:val="en-US"/>
+        </w:rPr>
+        <w:t>Practice</w:t>
+      </w:r>
+      <w:r>
+        <w:rPr>
+          <w:rFonts w:ascii="Times New Roman" w:eastAsia="Times New Roman" w:hAnsi="Times New Roman" w:cs="Times New Roman"/>
+          <w:b/>
+          <w:noProof/>
+          <w:sz w:val="24"/>
+          <w:szCs w:val="24"/>
+          <w:lang w:val="ru-RU"/>
+        </w:rPr>
+        <w:t xml:space="preserve"> </w:t>
+      </w:r>
+      <w:r>
+        <w:rPr>
+          <w:rFonts w:ascii="Times New Roman" w:eastAsia="Times New Roman" w:hAnsi="Times New Roman" w:cs="Times New Roman"/>
+          <w:b/>
+          <w:noProof/>
+          <w:sz w:val="24"/>
+          <w:szCs w:val="24"/>
+          <w:lang w:val="en-US"/>
+        </w:rPr>
+        <w:t>Work</w:t>
+      </w:r>
+      <w:r>
+        <w:rPr>
+          <w:rFonts w:ascii="Times New Roman" w:eastAsia="Times New Roman" w:hAnsi="Times New Roman" w:cs="Times New Roman"/>
+          <w:b/>
+          <w:noProof/>
+          <w:sz w:val="24"/>
+          <w:szCs w:val="24"/>
+          <w:lang w:val="ru-RU"/>
+        </w:rPr>
+        <w:t>.</w:t>
       </w:r>
     </w:p>
     <w:p>
@@ -23302,11 +23153,32 @@
           <w:szCs w:val="24"/>
           <w:lang w:val="ru-RU"/>
         </w:rPr>
+        <w:t xml:space="preserve">Деталі виконання і тестуванню програми </w:t>
+      </w:r>
+    </w:p>
+    <w:p>
+      <w:pPr>
+        <w:rPr>
+          <w:rFonts w:ascii="Times New Roman" w:eastAsia="Times New Roman" w:hAnsi="Times New Roman" w:cs="Times New Roman"/>
+          <w:noProof/>
+          <w:sz w:val="24"/>
+          <w:szCs w:val="24"/>
+          <w:lang w:val="en-US"/>
+        </w:rPr>
+      </w:pPr>
+      <w:r>
+        <w:rPr>
+          <w:rFonts w:ascii="Times New Roman" w:eastAsia="Times New Roman" w:hAnsi="Times New Roman" w:cs="Times New Roman"/>
+          <w:noProof/>
+          <w:sz w:val="24"/>
+          <w:szCs w:val="24"/>
+          <w:lang w:val="en-US"/>
+        </w:rPr>
         <w:drawing>
-          <wp:inline distT="0" distB="0" distL="0" distR="0" wp14:anchorId="77594BDD" wp14:editId="0501683C">
-            <wp:extent cx="6300470" cy="885825"/>
-            <wp:effectExtent l="0" t="0" r="5080" b="9525"/>
-            <wp:docPr id="33" name="Picture 33"/>
+          <wp:inline distT="0" distB="0" distL="0" distR="0" wp14:anchorId="674B17BC" wp14:editId="344DFBBD">
+            <wp:extent cx="6300470" cy="1420495"/>
+            <wp:effectExtent l="0" t="0" r="5080" b="8255"/>
+            <wp:docPr id="35" name="Picture 35"/>
             <wp:cNvGraphicFramePr>
               <a:graphicFrameLocks xmlns:a="http://schemas.openxmlformats.org/drawingml/2006/main" noChangeAspect="1"/>
             </wp:cNvGraphicFramePr>
@@ -23326,6 +23198,258 @@
                   <pic:spPr>
                     <a:xfrm>
                       <a:off x="0" y="0"/>
+                      <a:ext cx="6300470" cy="1420495"/>
+                    </a:xfrm>
+                    <a:prstGeom prst="rect">
+                      <a:avLst/>
+                    </a:prstGeom>
+                  </pic:spPr>
+                </pic:pic>
+              </a:graphicData>
+            </a:graphic>
+          </wp:inline>
+        </w:drawing>
+      </w:r>
+    </w:p>
+    <w:p>
+      <w:pPr>
+        <w:rPr>
+          <w:rFonts w:ascii="Times New Roman" w:eastAsia="Times New Roman" w:hAnsi="Times New Roman" w:cs="Times New Roman"/>
+          <w:b/>
+          <w:noProof/>
+          <w:sz w:val="24"/>
+          <w:szCs w:val="24"/>
+          <w:lang w:val="ru-RU"/>
+        </w:rPr>
+      </w:pPr>
+      <w:r>
+        <w:rPr>
+          <w:rFonts w:ascii="Times New Roman" w:eastAsia="Times New Roman" w:hAnsi="Times New Roman" w:cs="Times New Roman"/>
+          <w:noProof/>
+          <w:sz w:val="24"/>
+          <w:szCs w:val="24"/>
+          <w:lang w:val="ru-RU"/>
+        </w:rPr>
+        <w:t xml:space="preserve">Час затрачений на виконання завдання: </w:t>
+      </w:r>
+      <w:r>
+        <w:rPr>
+          <w:rFonts w:ascii="Times New Roman" w:eastAsia="Times New Roman" w:hAnsi="Times New Roman" w:cs="Times New Roman"/>
+          <w:b/>
+          <w:noProof/>
+          <w:sz w:val="24"/>
+          <w:szCs w:val="24"/>
+          <w:lang w:val="ru-RU"/>
+        </w:rPr>
+        <w:t>16</w:t>
+      </w:r>
+      <w:r>
+        <w:rPr>
+          <w:rFonts w:ascii="Times New Roman" w:eastAsia="Times New Roman" w:hAnsi="Times New Roman" w:cs="Times New Roman"/>
+          <w:b/>
+          <w:noProof/>
+          <w:sz w:val="24"/>
+          <w:szCs w:val="24"/>
+          <w:lang w:val="ru-RU"/>
+        </w:rPr>
+        <w:t xml:space="preserve"> хвилин.</w:t>
+      </w:r>
+    </w:p>
+    <w:p>
+      <w:pPr>
+        <w:rPr>
+          <w:rFonts w:ascii="Times New Roman" w:eastAsia="Times New Roman" w:hAnsi="Times New Roman" w:cs="Times New Roman"/>
+          <w:b/>
+          <w:noProof/>
+          <w:sz w:val="24"/>
+          <w:szCs w:val="24"/>
+          <w:lang w:val="ru-RU"/>
+        </w:rPr>
+      </w:pPr>
+      <w:r>
+        <w:rPr>
+          <w:rFonts w:ascii="Times New Roman" w:eastAsia="Times New Roman" w:hAnsi="Times New Roman" w:cs="Times New Roman"/>
+          <w:noProof/>
+          <w:sz w:val="24"/>
+          <w:szCs w:val="24"/>
+          <w:lang w:val="ru-RU"/>
+        </w:rPr>
+        <w:t xml:space="preserve">Завдання </w:t>
+      </w:r>
+      <w:r>
+        <w:rPr>
+          <w:rFonts w:ascii="Times New Roman" w:eastAsia="Times New Roman" w:hAnsi="Times New Roman" w:cs="Times New Roman"/>
+          <w:b/>
+          <w:noProof/>
+          <w:sz w:val="24"/>
+          <w:szCs w:val="24"/>
+          <w:lang w:val="ru-RU"/>
+        </w:rPr>
+        <w:t>№</w:t>
+      </w:r>
+      <w:r>
+        <w:rPr>
+          <w:rFonts w:ascii="Times New Roman" w:eastAsia="Times New Roman" w:hAnsi="Times New Roman" w:cs="Times New Roman"/>
+          <w:b/>
+          <w:noProof/>
+          <w:sz w:val="24"/>
+          <w:szCs w:val="24"/>
+          <w:lang w:val="ru-RU"/>
+        </w:rPr>
+        <w:t>6</w:t>
+      </w:r>
+      <w:r>
+        <w:rPr>
+          <w:rFonts w:ascii="Times New Roman" w:eastAsia="Times New Roman" w:hAnsi="Times New Roman" w:cs="Times New Roman"/>
+          <w:b/>
+          <w:noProof/>
+          <w:sz w:val="24"/>
+          <w:szCs w:val="24"/>
+          <w:lang w:val="ru-RU"/>
+        </w:rPr>
+        <w:t xml:space="preserve"> </w:t>
+      </w:r>
+      <w:r>
+        <w:rPr>
+          <w:rFonts w:ascii="Times New Roman" w:eastAsia="Times New Roman" w:hAnsi="Times New Roman" w:cs="Times New Roman"/>
+          <w:b/>
+          <w:noProof/>
+          <w:sz w:val="24"/>
+          <w:szCs w:val="24"/>
+          <w:lang w:val="en-US"/>
+        </w:rPr>
+        <w:t> </w:t>
+      </w:r>
+      <w:r>
+        <w:rPr>
+          <w:rFonts w:ascii="Times New Roman" w:eastAsia="Times New Roman" w:hAnsi="Times New Roman" w:cs="Times New Roman"/>
+          <w:b/>
+          <w:noProof/>
+          <w:sz w:val="24"/>
+          <w:szCs w:val="24"/>
+          <w:lang w:val="en-US"/>
+        </w:rPr>
+        <w:t>Self</w:t>
+      </w:r>
+      <w:r>
+        <w:rPr>
+          <w:rFonts w:ascii="Times New Roman" w:eastAsia="Times New Roman" w:hAnsi="Times New Roman" w:cs="Times New Roman"/>
+          <w:b/>
+          <w:noProof/>
+          <w:sz w:val="24"/>
+          <w:szCs w:val="24"/>
+          <w:lang w:val="ru-RU"/>
+        </w:rPr>
+        <w:t xml:space="preserve"> </w:t>
+      </w:r>
+      <w:r>
+        <w:rPr>
+          <w:rFonts w:ascii="Times New Roman" w:eastAsia="Times New Roman" w:hAnsi="Times New Roman" w:cs="Times New Roman"/>
+          <w:b/>
+          <w:noProof/>
+          <w:sz w:val="24"/>
+          <w:szCs w:val="24"/>
+          <w:lang w:val="en-US"/>
+        </w:rPr>
+        <w:t>Practice</w:t>
+      </w:r>
+      <w:r>
+        <w:rPr>
+          <w:rFonts w:ascii="Times New Roman" w:eastAsia="Times New Roman" w:hAnsi="Times New Roman" w:cs="Times New Roman"/>
+          <w:b/>
+          <w:noProof/>
+          <w:sz w:val="24"/>
+          <w:szCs w:val="24"/>
+          <w:lang w:val="ru-RU"/>
+        </w:rPr>
+        <w:t xml:space="preserve"> </w:t>
+      </w:r>
+      <w:r>
+        <w:rPr>
+          <w:rFonts w:ascii="Times New Roman" w:eastAsia="Times New Roman" w:hAnsi="Times New Roman" w:cs="Times New Roman"/>
+          <w:b/>
+          <w:noProof/>
+          <w:sz w:val="24"/>
+          <w:szCs w:val="24"/>
+          <w:lang w:val="en-US"/>
+        </w:rPr>
+        <w:t>Work</w:t>
+      </w:r>
+      <w:r>
+        <w:rPr>
+          <w:rFonts w:ascii="Times New Roman" w:eastAsia="Times New Roman" w:hAnsi="Times New Roman" w:cs="Times New Roman"/>
+          <w:b/>
+          <w:noProof/>
+          <w:sz w:val="24"/>
+          <w:szCs w:val="24"/>
+          <w:lang w:val="ru-RU"/>
+        </w:rPr>
+        <w:t>.</w:t>
+      </w:r>
+    </w:p>
+    <w:p>
+      <w:pPr>
+        <w:rPr>
+          <w:rFonts w:ascii="Times New Roman" w:eastAsia="Times New Roman" w:hAnsi="Times New Roman" w:cs="Times New Roman"/>
+          <w:noProof/>
+          <w:sz w:val="24"/>
+          <w:szCs w:val="24"/>
+          <w:lang w:val="ru-RU"/>
+        </w:rPr>
+      </w:pPr>
+      <w:r>
+        <w:rPr>
+          <w:rFonts w:ascii="Times New Roman" w:eastAsia="Times New Roman" w:hAnsi="Times New Roman" w:cs="Times New Roman"/>
+          <w:noProof/>
+          <w:sz w:val="24"/>
+          <w:szCs w:val="24"/>
+          <w:lang w:val="ru-RU"/>
+        </w:rPr>
+        <w:t xml:space="preserve">Деталі виконання і тестуванню програми </w:t>
+      </w:r>
+    </w:p>
+    <w:p>
+      <w:pPr>
+        <w:rPr>
+          <w:rFonts w:ascii="Times New Roman" w:eastAsia="Times New Roman" w:hAnsi="Times New Roman" w:cs="Times New Roman"/>
+          <w:noProof/>
+          <w:sz w:val="24"/>
+          <w:szCs w:val="24"/>
+          <w:lang w:val="ru-RU"/>
+        </w:rPr>
+      </w:pPr>
+      <w:r>
+        <w:rPr>
+          <w:rFonts w:ascii="Times New Roman" w:eastAsia="Times New Roman" w:hAnsi="Times New Roman" w:cs="Times New Roman"/>
+          <w:noProof/>
+          <w:sz w:val="24"/>
+          <w:szCs w:val="24"/>
+          <w:lang w:val="ru-RU"/>
+        </w:rPr>
+        <w:drawing>
+          <wp:inline distT="0" distB="0" distL="0" distR="0" wp14:anchorId="77594BDD" wp14:editId="0501683C">
+            <wp:extent cx="6300470" cy="885825"/>
+            <wp:effectExtent l="0" t="0" r="5080" b="9525"/>
+            <wp:docPr id="33" name="Picture 33"/>
+            <wp:cNvGraphicFramePr>
+              <a:graphicFrameLocks xmlns:a="http://schemas.openxmlformats.org/drawingml/2006/main" noChangeAspect="1"/>
+            </wp:cNvGraphicFramePr>
+            <a:graphic xmlns:a="http://schemas.openxmlformats.org/drawingml/2006/main">
+              <a:graphicData uri="http://schemas.openxmlformats.org/drawingml/2006/picture">
+                <pic:pic xmlns:pic="http://schemas.openxmlformats.org/drawingml/2006/picture">
+                  <pic:nvPicPr>
+                    <pic:cNvPr id="1" name=""/>
+                    <pic:cNvPicPr/>
+                  </pic:nvPicPr>
+                  <pic:blipFill>
+                    <a:blip r:embed="rId39"/>
+                    <a:stretch>
+                      <a:fillRect/>
+                    </a:stretch>
+                  </pic:blipFill>
+                  <pic:spPr>
+                    <a:xfrm>
+                      <a:off x="0" y="0"/>
                       <a:ext cx="6300470" cy="885825"/>
                     </a:xfrm>
                     <a:prstGeom prst="rect">
@@ -23500,8 +23624,10 @@
           <w:szCs w:val="24"/>
           <w:lang w:val="ru-RU"/>
         </w:rPr>
-        <w:t>творе</w:t>
-      </w:r>
+        <w:t>твор</w:t>
+      </w:r>
+      <w:bookmarkStart w:id="0" w:name="_GoBack"/>
+      <w:bookmarkEnd w:id="0"/>
       <w:r>
         <w:rPr>
           <w:rFonts w:ascii="Times New Roman" w:eastAsia="Times New Roman" w:hAnsi="Times New Roman" w:cs="Times New Roman"/>
@@ -23743,8 +23869,8 @@
       </w:pPr>
     </w:p>
     <w:sectPr>
-      <w:footerReference w:type="default" r:id="rId39"/>
-      <w:footerReference w:type="first" r:id="rId40"/>
+      <w:footerReference w:type="default" r:id="rId40"/>
+      <w:footerReference w:type="first" r:id="rId41"/>
       <w:pgSz w:w="11906" w:h="16838"/>
       <w:pgMar w:top="1134" w:right="850" w:bottom="1134" w:left="1134" w:header="708" w:footer="708" w:gutter="0"/>
       <w:pgNumType w:start="1"/>

</xml_diff>